<commit_message>
Epic 0 - Marko Tymofeiuk
</commit_message>
<xml_diff>
--- a/ai_12/marko_tymofeiuk/Epic 2/epic_2_pactice_and_labs_marko_tymofeiuk.docx
+++ b/ai_12/marko_tymofeiuk/Epic 2/epic_2_pactice_and_labs_marko_tymofeiuk.docx
@@ -138,139 +138,186 @@
     </w:p>
     <w:p>
       <w:pPr>
-        <w:spacing w:line="240" w:lineRule="auto"/>
+        <w:spacing w:after="0" w:line="240" w:lineRule="auto"/>
         <w:jc w:val="center"/>
         <w:rPr>
           <w:rFonts w:ascii="Times New Roman" w:eastAsia="Times New Roman" w:hAnsi="Times New Roman" w:cs="Times New Roman"/>
+          <w:sz w:val="24"/>
+          <w:szCs w:val="24"/>
+        </w:rPr>
+      </w:pPr>
+      <w:r>
+        <w:rPr>
+          <w:rFonts w:ascii="Times New Roman" w:eastAsia="Times New Roman" w:hAnsi="Times New Roman" w:cs="Times New Roman"/>
+          <w:b/>
+          <w:bCs/>
+          <w:color w:val="000000"/>
           <w:sz w:val="28"/>
           <w:szCs w:val="28"/>
         </w:rPr>
-      </w:pPr>
-      <w:r>
-        <w:rPr>
-          <w:rFonts w:ascii="Times New Roman" w:eastAsia="Times New Roman" w:hAnsi="Times New Roman" w:cs="Times New Roman"/>
+        <w:t>про виконання лабораторних та практичних робіт блоку № 2</w:t>
+      </w:r>
+    </w:p>
+    <w:p>
+      <w:pPr>
+        <w:spacing w:after="0" w:line="240" w:lineRule="auto"/>
+        <w:jc w:val="center"/>
+        <w:rPr>
+          <w:rFonts w:ascii="Times New Roman" w:eastAsia="Times New Roman" w:hAnsi="Times New Roman" w:cs="Times New Roman"/>
+          <w:sz w:val="24"/>
+          <w:szCs w:val="24"/>
+        </w:rPr>
+      </w:pPr>
+      <w:r>
+        <w:rPr>
+          <w:rFonts w:ascii="Times New Roman" w:eastAsia="Times New Roman" w:hAnsi="Times New Roman" w:cs="Times New Roman"/>
+          <w:color w:val="000000"/>
           <w:sz w:val="28"/>
           <w:szCs w:val="28"/>
         </w:rPr>
-        <w:t xml:space="preserve">про виконання </w:t>
-      </w:r>
-    </w:p>
-    <w:p>
-      <w:pPr>
-        <w:tabs>
-          <w:tab w:val="center" w:pos="4819"/>
-          <w:tab w:val="left" w:pos="7468"/>
-        </w:tabs>
-        <w:spacing w:line="240" w:lineRule="auto"/>
-        <w:rPr>
-          <w:rFonts w:ascii="Times New Roman" w:eastAsia="Times New Roman" w:hAnsi="Times New Roman" w:cs="Times New Roman"/>
-          <w:b/>
+        <w:t>На тему:  «</w:t>
+      </w:r>
+      <w:r>
+        <w:rPr>
+          <w:rFonts w:ascii="Times New Roman" w:eastAsia="Times New Roman" w:hAnsi="Times New Roman" w:cs="Times New Roman"/>
+          <w:color w:val="000000"/>
+          <w:sz w:val="24"/>
+          <w:szCs w:val="24"/>
+        </w:rPr>
+        <w:t xml:space="preserve"> </w:t>
+      </w:r>
+      <w:r>
+        <w:rPr>
+          <w:rFonts w:ascii="Times New Roman" w:eastAsia="Times New Roman" w:hAnsi="Times New Roman" w:cs="Times New Roman"/>
+          <w:color w:val="000000"/>
           <w:sz w:val="28"/>
           <w:szCs w:val="28"/>
         </w:rPr>
+        <w:t>Лінійні алгоритми. Розгалужені алгоритми. Умовні та логічні оператори. Системи числення. Змінні. Константи. Типи даних. Розмір Типів Даних (Двійкова система). Ввід вивід. Базові операції та вбудовані функції. Коментарі.»</w:t>
+      </w:r>
+    </w:p>
+    <w:p>
+      <w:pPr>
+        <w:spacing w:after="0" w:line="240" w:lineRule="auto"/>
+        <w:jc w:val="center"/>
+        <w:rPr>
+          <w:rFonts w:ascii="Times New Roman" w:eastAsia="Times New Roman" w:hAnsi="Times New Roman" w:cs="Times New Roman"/>
+          <w:sz w:val="24"/>
+          <w:szCs w:val="24"/>
+        </w:rPr>
       </w:pPr>
       <w:r>
         <w:rPr>
           <w:rFonts w:ascii="Times New Roman" w:eastAsia="Times New Roman" w:hAnsi="Times New Roman" w:cs="Times New Roman"/>
           <w:b/>
+          <w:bCs/>
+          <w:i/>
+          <w:iCs/>
+          <w:color w:val="000000"/>
           <w:sz w:val="28"/>
           <w:szCs w:val="28"/>
         </w:rPr>
-        <w:tab/>
-        <w:t xml:space="preserve">Лабораторних та практичних робіт № </w:t>
-      </w:r>
-      <w:r>
-        <w:rPr>
-          <w:rFonts w:ascii="Times New Roman" w:eastAsia="Times New Roman" w:hAnsi="Times New Roman" w:cs="Times New Roman"/>
-          <w:b/>
+        <w:t xml:space="preserve">з дисципліни: </w:t>
+      </w:r>
+      <w:r>
+        <w:rPr>
+          <w:rFonts w:ascii="Times New Roman" w:eastAsia="Times New Roman" w:hAnsi="Times New Roman" w:cs="Times New Roman"/>
+          <w:color w:val="000000"/>
           <w:sz w:val="28"/>
           <w:szCs w:val="28"/>
         </w:rPr>
-        <w:t>2</w:t>
-      </w:r>
-    </w:p>
-    <w:p>
-      <w:pPr>
-        <w:spacing w:line="240" w:lineRule="auto"/>
+        <w:t>«Мови та парадигми програмування»</w:t>
+      </w:r>
+    </w:p>
+    <w:p>
+      <w:pPr>
+        <w:spacing w:after="0" w:line="240" w:lineRule="auto"/>
         <w:jc w:val="center"/>
         <w:rPr>
           <w:rFonts w:ascii="Times New Roman" w:eastAsia="Times New Roman" w:hAnsi="Times New Roman" w:cs="Times New Roman"/>
+          <w:sz w:val="24"/>
+          <w:szCs w:val="24"/>
+        </w:rPr>
+      </w:pPr>
+      <w:r>
+        <w:rPr>
+          <w:rFonts w:ascii="Times New Roman" w:eastAsia="Times New Roman" w:hAnsi="Times New Roman" w:cs="Times New Roman"/>
+          <w:color w:val="000000"/>
           <w:sz w:val="28"/>
           <w:szCs w:val="28"/>
         </w:rPr>
-      </w:pPr>
-      <w:r>
-        <w:rPr>
-          <w:rFonts w:ascii="Times New Roman" w:eastAsia="Times New Roman" w:hAnsi="Times New Roman" w:cs="Times New Roman"/>
-          <w:b/>
-          <w:i/>
+        <w:t>до:</w:t>
+      </w:r>
+    </w:p>
+    <w:p>
+      <w:pPr>
+        <w:spacing w:after="0" w:line="240" w:lineRule="auto"/>
+        <w:jc w:val="center"/>
+        <w:rPr>
+          <w:rFonts w:ascii="Times New Roman" w:eastAsia="Times New Roman" w:hAnsi="Times New Roman" w:cs="Times New Roman"/>
+          <w:sz w:val="24"/>
+          <w:szCs w:val="24"/>
+        </w:rPr>
+      </w:pPr>
+      <w:r>
+        <w:rPr>
+          <w:rFonts w:ascii="Times New Roman" w:eastAsia="Times New Roman" w:hAnsi="Times New Roman" w:cs="Times New Roman"/>
+          <w:color w:val="000000"/>
           <w:sz w:val="28"/>
           <w:szCs w:val="28"/>
         </w:rPr>
-        <w:t xml:space="preserve">з дисципліни: </w:t>
-      </w:r>
-      <w:r>
-        <w:rPr>
-          <w:rFonts w:ascii="Times New Roman" w:eastAsia="Times New Roman" w:hAnsi="Times New Roman" w:cs="Times New Roman"/>
+        <w:t>ВНС Лабораторної Роботи № 1 </w:t>
+      </w:r>
+    </w:p>
+    <w:p>
+      <w:pPr>
+        <w:spacing w:after="0" w:line="240" w:lineRule="auto"/>
+        <w:jc w:val="center"/>
+        <w:rPr>
+          <w:rFonts w:ascii="Times New Roman" w:eastAsia="Times New Roman" w:hAnsi="Times New Roman" w:cs="Times New Roman"/>
+          <w:sz w:val="24"/>
+          <w:szCs w:val="24"/>
+        </w:rPr>
+      </w:pPr>
+      <w:proofErr w:type="spellStart"/>
+      <w:r>
+        <w:rPr>
+          <w:rFonts w:ascii="Times New Roman" w:eastAsia="Times New Roman" w:hAnsi="Times New Roman" w:cs="Times New Roman"/>
+          <w:color w:val="000000"/>
           <w:sz w:val="28"/>
           <w:szCs w:val="28"/>
         </w:rPr>
-        <w:t>«Мови та парадигми програмування»</w:t>
-      </w:r>
-    </w:p>
-    <w:p>
-      <w:pPr>
-        <w:spacing w:line="240" w:lineRule="auto"/>
-        <w:jc w:val="center"/>
-        <w:rPr>
-          <w:rFonts w:ascii="Times New Roman" w:eastAsia="Times New Roman" w:hAnsi="Times New Roman" w:cs="Times New Roman"/>
+        <w:t>Алготестер</w:t>
+      </w:r>
+      <w:proofErr w:type="spellEnd"/>
+      <w:r>
+        <w:rPr>
+          <w:rFonts w:ascii="Times New Roman" w:eastAsia="Times New Roman" w:hAnsi="Times New Roman" w:cs="Times New Roman"/>
+          <w:color w:val="000000"/>
           <w:sz w:val="28"/>
           <w:szCs w:val="28"/>
         </w:rPr>
-      </w:pPr>
-      <w:r>
-        <w:rPr>
-          <w:rFonts w:ascii="Times New Roman" w:eastAsia="Times New Roman" w:hAnsi="Times New Roman" w:cs="Times New Roman"/>
-          <w:b/>
-          <w:i/>
+        <w:t xml:space="preserve"> Лабораторної Роботи № 1</w:t>
+      </w:r>
+    </w:p>
+    <w:p>
+      <w:pPr>
+        <w:spacing w:after="0" w:line="240" w:lineRule="auto"/>
+        <w:jc w:val="center"/>
+        <w:rPr>
+          <w:rFonts w:ascii="Times New Roman" w:eastAsia="Times New Roman" w:hAnsi="Times New Roman" w:cs="Times New Roman"/>
+          <w:sz w:val="24"/>
+          <w:szCs w:val="24"/>
+        </w:rPr>
+      </w:pPr>
+      <w:r>
+        <w:rPr>
+          <w:rFonts w:ascii="Times New Roman" w:eastAsia="Times New Roman" w:hAnsi="Times New Roman" w:cs="Times New Roman"/>
+          <w:color w:val="000000"/>
           <w:sz w:val="28"/>
           <w:szCs w:val="28"/>
         </w:rPr>
-        <w:t>з розділу</w:t>
-      </w:r>
-      <w:r>
-        <w:rPr>
-          <w:rFonts w:ascii="Times New Roman" w:eastAsia="Times New Roman" w:hAnsi="Times New Roman" w:cs="Times New Roman"/>
-          <w:sz w:val="28"/>
-          <w:szCs w:val="28"/>
-        </w:rPr>
-        <w:t xml:space="preserve">:  </w:t>
-      </w:r>
-      <w:r>
-        <w:rPr>
-          <w:rFonts w:ascii="Times New Roman" w:eastAsia="Times New Roman" w:hAnsi="Times New Roman" w:cs="Times New Roman"/>
-          <w:sz w:val="28"/>
-          <w:szCs w:val="28"/>
-        </w:rPr>
-        <w:t>«</w:t>
-      </w:r>
-      <w:bookmarkStart w:id="0" w:name="_Hlk152000618"/>
-      <w:r>
-        <w:rPr>
-          <w:rFonts w:ascii="Times New Roman" w:eastAsia="Times New Roman" w:hAnsi="Times New Roman" w:cs="Times New Roman"/>
-          <w:sz w:val="28"/>
-          <w:szCs w:val="28"/>
-        </w:rPr>
-        <w:t>Лінійні та розгалужені алгоритми. Умовні оператори. Константи, змінні</w:t>
-      </w:r>
-      <w:bookmarkEnd w:id="0"/>
-      <w:r>
-        <w:rPr>
-          <w:rFonts w:ascii="Times New Roman" w:eastAsia="Times New Roman" w:hAnsi="Times New Roman" w:cs="Times New Roman"/>
-          <w:sz w:val="28"/>
-          <w:szCs w:val="28"/>
-        </w:rPr>
-        <w:t>»</w:t>
+        <w:t>Практичних Робіт № 2</w:t>
       </w:r>
     </w:p>
     <w:p>
@@ -1052,6 +1099,7 @@
           </w:rPr>
           <w:t>/</w:t>
         </w:r>
+        <w:proofErr w:type="spellStart"/>
         <w:r>
           <w:rPr>
             <w:rStyle w:val="Hyperlink"/>
@@ -1062,6 +1110,7 @@
           </w:rPr>
           <w:t>cpp</w:t>
         </w:r>
+        <w:proofErr w:type="spellEnd"/>
         <w:r>
           <w:rPr>
             <w:rStyle w:val="Hyperlink"/>
@@ -2556,14 +2605,25 @@
         </w:rPr>
         <w:t xml:space="preserve">. </w:t>
       </w:r>
-      <w:r>
-        <w:rPr>
-          <w:rFonts w:ascii="Times New Roman" w:eastAsia="Times New Roman" w:hAnsi="Times New Roman" w:cs="Times New Roman"/>
-          <w:sz w:val="24"/>
-          <w:szCs w:val="24"/>
-          <w:lang w:val="en-US"/>
-        </w:rPr>
-        <w:t>Algotester Lab 1</w:t>
+      <w:proofErr w:type="spellStart"/>
+      <w:r>
+        <w:rPr>
+          <w:rFonts w:ascii="Times New Roman" w:eastAsia="Times New Roman" w:hAnsi="Times New Roman" w:cs="Times New Roman"/>
+          <w:sz w:val="24"/>
+          <w:szCs w:val="24"/>
+          <w:lang w:val="en-US"/>
+        </w:rPr>
+        <w:t>Algotester</w:t>
+      </w:r>
+      <w:proofErr w:type="spellEnd"/>
+      <w:r>
+        <w:rPr>
+          <w:rFonts w:ascii="Times New Roman" w:eastAsia="Times New Roman" w:hAnsi="Times New Roman" w:cs="Times New Roman"/>
+          <w:sz w:val="24"/>
+          <w:szCs w:val="24"/>
+          <w:lang w:val="en-US"/>
+        </w:rPr>
+        <w:t xml:space="preserve"> Lab 1</w:t>
       </w:r>
     </w:p>
     <w:p>
@@ -2658,7 +2718,25 @@
           <w:sz w:val="24"/>
           <w:szCs w:val="24"/>
         </w:rPr>
-        <w:t>Ви хочете зробити ніжки рівної довжини, для цього ви відпиляєте d від кожної ніжки (тобто вам буде дано 4 числа, кожне з яких буде означати відпилювання від відповіної ніжки стола).</w:t>
+        <w:t xml:space="preserve">Ви хочете зробити ніжки рівної довжини, для цього ви відпиляєте d від кожної ніжки (тобто вам буде дано 4 числа, кожне з яких буде означати відпилювання від </w:t>
+      </w:r>
+      <w:proofErr w:type="spellStart"/>
+      <w:r>
+        <w:rPr>
+          <w:rFonts w:ascii="Times New Roman" w:eastAsia="Times New Roman" w:hAnsi="Times New Roman" w:cs="Times New Roman"/>
+          <w:sz w:val="24"/>
+          <w:szCs w:val="24"/>
+        </w:rPr>
+        <w:t>відповіної</w:t>
+      </w:r>
+      <w:proofErr w:type="spellEnd"/>
+      <w:r>
+        <w:rPr>
+          <w:rFonts w:ascii="Times New Roman" w:eastAsia="Times New Roman" w:hAnsi="Times New Roman" w:cs="Times New Roman"/>
+          <w:sz w:val="24"/>
+          <w:szCs w:val="24"/>
+        </w:rPr>
+        <w:t xml:space="preserve"> ніжки стола).</w:t>
       </w:r>
       <w:r>
         <w:rPr>
@@ -2706,7 +2784,43 @@
           <w:sz w:val="24"/>
           <w:szCs w:val="24"/>
         </w:rPr>
-        <w:t>Якщо довжина, яку відріжуть буде більша за довжину ножки - вам треба вивести ERROR.</w:t>
+        <w:t xml:space="preserve">Якщо довжина, яку </w:t>
+      </w:r>
+      <w:proofErr w:type="spellStart"/>
+      <w:r>
+        <w:rPr>
+          <w:rFonts w:ascii="Times New Roman" w:eastAsia="Times New Roman" w:hAnsi="Times New Roman" w:cs="Times New Roman"/>
+          <w:sz w:val="24"/>
+          <w:szCs w:val="24"/>
+        </w:rPr>
+        <w:t>відріжуть</w:t>
+      </w:r>
+      <w:proofErr w:type="spellEnd"/>
+      <w:r>
+        <w:rPr>
+          <w:rFonts w:ascii="Times New Roman" w:eastAsia="Times New Roman" w:hAnsi="Times New Roman" w:cs="Times New Roman"/>
+          <w:sz w:val="24"/>
+          <w:szCs w:val="24"/>
+        </w:rPr>
+        <w:t xml:space="preserve"> буде більша за довжину </w:t>
+      </w:r>
+      <w:proofErr w:type="spellStart"/>
+      <w:r>
+        <w:rPr>
+          <w:rFonts w:ascii="Times New Roman" w:eastAsia="Times New Roman" w:hAnsi="Times New Roman" w:cs="Times New Roman"/>
+          <w:sz w:val="24"/>
+          <w:szCs w:val="24"/>
+        </w:rPr>
+        <w:t>ножки</w:t>
+      </w:r>
+      <w:proofErr w:type="spellEnd"/>
+      <w:r>
+        <w:rPr>
+          <w:rFonts w:ascii="Times New Roman" w:eastAsia="Times New Roman" w:hAnsi="Times New Roman" w:cs="Times New Roman"/>
+          <w:sz w:val="24"/>
+          <w:szCs w:val="24"/>
+        </w:rPr>
+        <w:t xml:space="preserve"> - вам треба вивести ERROR.</w:t>
       </w:r>
       <w:r>
         <w:rPr>
@@ -2766,13 +2880,23 @@
           <w:szCs w:val="24"/>
         </w:rPr>
       </w:pPr>
-      <w:r>
-        <w:rPr>
-          <w:rFonts w:ascii="Times New Roman" w:eastAsia="Times New Roman" w:hAnsi="Times New Roman" w:cs="Times New Roman"/>
-          <w:sz w:val="24"/>
-          <w:szCs w:val="24"/>
-        </w:rPr>
-        <w:t>Input:</w:t>
+      <w:proofErr w:type="spellStart"/>
+      <w:r>
+        <w:rPr>
+          <w:rFonts w:ascii="Times New Roman" w:eastAsia="Times New Roman" w:hAnsi="Times New Roman" w:cs="Times New Roman"/>
+          <w:sz w:val="24"/>
+          <w:szCs w:val="24"/>
+        </w:rPr>
+        <w:t>Input</w:t>
+      </w:r>
+      <w:proofErr w:type="spellEnd"/>
+      <w:r>
+        <w:rPr>
+          <w:rFonts w:ascii="Times New Roman" w:eastAsia="Times New Roman" w:hAnsi="Times New Roman" w:cs="Times New Roman"/>
+          <w:sz w:val="24"/>
+          <w:szCs w:val="24"/>
+        </w:rPr>
+        <w:t>:</w:t>
       </w:r>
     </w:p>
     <w:p>
@@ -2791,8 +2915,18 @@
           <w:sz w:val="24"/>
           <w:szCs w:val="24"/>
         </w:rPr>
-        <w:t>4 цілих числа  - довжини ніжок стола; 4 цілих числа - довжина, яку відпиляють від відповідної ножки</w:t>
-      </w:r>
+        <w:t xml:space="preserve">4 цілих числа  - довжини ніжок стола; 4 цілих числа - довжина, яку відпиляють від відповідної </w:t>
+      </w:r>
+      <w:proofErr w:type="spellStart"/>
+      <w:r>
+        <w:rPr>
+          <w:rFonts w:ascii="Times New Roman" w:eastAsia="Times New Roman" w:hAnsi="Times New Roman" w:cs="Times New Roman"/>
+          <w:sz w:val="24"/>
+          <w:szCs w:val="24"/>
+        </w:rPr>
+        <w:t>ножки</w:t>
+      </w:r>
+      <w:proofErr w:type="spellEnd"/>
       <w:r>
         <w:rPr>
           <w:rFonts w:ascii="Times New Roman" w:eastAsia="Times New Roman" w:hAnsi="Times New Roman" w:cs="Times New Roman"/>
@@ -2813,13 +2947,23 @@
           <w:szCs w:val="24"/>
         </w:rPr>
       </w:pPr>
-      <w:r>
-        <w:rPr>
-          <w:rFonts w:ascii="Times New Roman" w:eastAsia="Times New Roman" w:hAnsi="Times New Roman" w:cs="Times New Roman"/>
-          <w:sz w:val="24"/>
-          <w:szCs w:val="24"/>
-        </w:rPr>
-        <w:t>Output:</w:t>
+      <w:proofErr w:type="spellStart"/>
+      <w:r>
+        <w:rPr>
+          <w:rFonts w:ascii="Times New Roman" w:eastAsia="Times New Roman" w:hAnsi="Times New Roman" w:cs="Times New Roman"/>
+          <w:sz w:val="24"/>
+          <w:szCs w:val="24"/>
+        </w:rPr>
+        <w:t>Output</w:t>
+      </w:r>
+      <w:proofErr w:type="spellEnd"/>
+      <w:r>
+        <w:rPr>
+          <w:rFonts w:ascii="Times New Roman" w:eastAsia="Times New Roman" w:hAnsi="Times New Roman" w:cs="Times New Roman"/>
+          <w:sz w:val="24"/>
+          <w:szCs w:val="24"/>
+        </w:rPr>
+        <w:t>:</w:t>
       </w:r>
     </w:p>
     <w:p>
@@ -2857,8 +3001,18 @@
           <w:sz w:val="24"/>
           <w:szCs w:val="24"/>
         </w:rPr>
-        <w:t>ERROR - у випадку якщо ви відпиляєте більшу довжину ніж має ножка</w:t>
-      </w:r>
+        <w:t xml:space="preserve">ERROR - у випадку якщо ви відпиляєте більшу довжину ніж має </w:t>
+      </w:r>
+      <w:proofErr w:type="spellStart"/>
+      <w:r>
+        <w:rPr>
+          <w:rFonts w:ascii="Times New Roman" w:eastAsia="Times New Roman" w:hAnsi="Times New Roman" w:cs="Times New Roman"/>
+          <w:sz w:val="24"/>
+          <w:szCs w:val="24"/>
+        </w:rPr>
+        <w:t>ножка</w:t>
+      </w:r>
+      <w:proofErr w:type="spellEnd"/>
       <w:r>
         <w:rPr>
           <w:rFonts w:ascii="Times New Roman" w:eastAsia="Times New Roman" w:hAnsi="Times New Roman" w:cs="Times New Roman"/>
@@ -3022,7 +3176,27 @@
           <w:sz w:val="24"/>
           <w:szCs w:val="24"/>
         </w:rPr>
-        <w:t>При введенні некоректного варіанту, користувача повертає до вибору допоки він не обере один з доступних.</w:t>
+        <w:t xml:space="preserve">При введенні некоректного варіанту, користувача повертає до вибору допоки він не </w:t>
+      </w:r>
+      <w:proofErr w:type="spellStart"/>
+      <w:r>
+        <w:rPr>
+          <w:rFonts w:ascii="Times New Roman" w:eastAsia="Times New Roman" w:hAnsi="Times New Roman" w:cs="Times New Roman"/>
+          <w:color w:val="000000"/>
+          <w:sz w:val="24"/>
+          <w:szCs w:val="24"/>
+        </w:rPr>
+        <w:t>обере</w:t>
+      </w:r>
+      <w:proofErr w:type="spellEnd"/>
+      <w:r>
+        <w:rPr>
+          <w:rFonts w:ascii="Times New Roman" w:eastAsia="Times New Roman" w:hAnsi="Times New Roman" w:cs="Times New Roman"/>
+          <w:color w:val="000000"/>
+          <w:sz w:val="24"/>
+          <w:szCs w:val="24"/>
+        </w:rPr>
+        <w:t xml:space="preserve"> один з доступних.</w:t>
       </w:r>
     </w:p>
     <w:p>
@@ -3074,14 +3248,25 @@
         </w:rPr>
         <w:t xml:space="preserve">Self Practice Work. </w:t>
       </w:r>
-      <w:r>
-        <w:rPr>
-          <w:rFonts w:ascii="Times New Roman" w:eastAsia="Times New Roman" w:hAnsi="Times New Roman" w:cs="Times New Roman"/>
-          <w:sz w:val="24"/>
-          <w:szCs w:val="24"/>
-          <w:lang w:val="en-US"/>
-        </w:rPr>
-        <w:t>Marichka and cookies</w:t>
+      <w:proofErr w:type="spellStart"/>
+      <w:r>
+        <w:rPr>
+          <w:rFonts w:ascii="Times New Roman" w:eastAsia="Times New Roman" w:hAnsi="Times New Roman" w:cs="Times New Roman"/>
+          <w:sz w:val="24"/>
+          <w:szCs w:val="24"/>
+          <w:lang w:val="en-US"/>
+        </w:rPr>
+        <w:t>Marichka</w:t>
+      </w:r>
+      <w:proofErr w:type="spellEnd"/>
+      <w:r>
+        <w:rPr>
+          <w:rFonts w:ascii="Times New Roman" w:eastAsia="Times New Roman" w:hAnsi="Times New Roman" w:cs="Times New Roman"/>
+          <w:sz w:val="24"/>
+          <w:szCs w:val="24"/>
+          <w:lang w:val="en-US"/>
+        </w:rPr>
+        <w:t xml:space="preserve"> and cookies</w:t>
       </w:r>
     </w:p>
     <w:p>
@@ -3117,14 +3302,105 @@
           <w:lang w:val="en-US"/>
         </w:rPr>
       </w:pPr>
-      <w:r>
-        <w:rPr>
-          <w:rFonts w:ascii="Times New Roman" w:eastAsia="Times New Roman" w:hAnsi="Times New Roman" w:cs="Times New Roman"/>
-          <w:sz w:val="24"/>
-          <w:szCs w:val="24"/>
-          <w:lang w:val="en-US"/>
-        </w:rPr>
-        <w:t>Zenyk and Marichka decided to start hiking with scouts. Hike is very important thing. It is necessary to stock up on food products and distribute their consumption over the days so that there is enough for everyone. This time, Zenyk makes sure that there are enough cookies until the last day of the hike. Zenyk knows exactly how many packs of cookies should be left each day, and he counts them every evening. If Zenyk sees that there are fewer packs left than what should be left according to his calculations, he will definitely find the person who ate too many cookies and punish him.</w:t>
+      <w:proofErr w:type="spellStart"/>
+      <w:r>
+        <w:rPr>
+          <w:rFonts w:ascii="Times New Roman" w:eastAsia="Times New Roman" w:hAnsi="Times New Roman" w:cs="Times New Roman"/>
+          <w:sz w:val="24"/>
+          <w:szCs w:val="24"/>
+          <w:lang w:val="en-US"/>
+        </w:rPr>
+        <w:t>Zenyk</w:t>
+      </w:r>
+      <w:proofErr w:type="spellEnd"/>
+      <w:r>
+        <w:rPr>
+          <w:rFonts w:ascii="Times New Roman" w:eastAsia="Times New Roman" w:hAnsi="Times New Roman" w:cs="Times New Roman"/>
+          <w:sz w:val="24"/>
+          <w:szCs w:val="24"/>
+          <w:lang w:val="en-US"/>
+        </w:rPr>
+        <w:t xml:space="preserve"> and </w:t>
+      </w:r>
+      <w:proofErr w:type="spellStart"/>
+      <w:r>
+        <w:rPr>
+          <w:rFonts w:ascii="Times New Roman" w:eastAsia="Times New Roman" w:hAnsi="Times New Roman" w:cs="Times New Roman"/>
+          <w:sz w:val="24"/>
+          <w:szCs w:val="24"/>
+          <w:lang w:val="en-US"/>
+        </w:rPr>
+        <w:t>Marichka</w:t>
+      </w:r>
+      <w:proofErr w:type="spellEnd"/>
+      <w:r>
+        <w:rPr>
+          <w:rFonts w:ascii="Times New Roman" w:eastAsia="Times New Roman" w:hAnsi="Times New Roman" w:cs="Times New Roman"/>
+          <w:sz w:val="24"/>
+          <w:szCs w:val="24"/>
+          <w:lang w:val="en-US"/>
+        </w:rPr>
+        <w:t xml:space="preserve"> decided to start hiking with scouts. Hike is very important thing. It is necessary to stock up on food products and distribute their consumption over the days so that there is enough for everyone. This time, </w:t>
+      </w:r>
+      <w:proofErr w:type="spellStart"/>
+      <w:r>
+        <w:rPr>
+          <w:rFonts w:ascii="Times New Roman" w:eastAsia="Times New Roman" w:hAnsi="Times New Roman" w:cs="Times New Roman"/>
+          <w:sz w:val="24"/>
+          <w:szCs w:val="24"/>
+          <w:lang w:val="en-US"/>
+        </w:rPr>
+        <w:t>Zenyk</w:t>
+      </w:r>
+      <w:proofErr w:type="spellEnd"/>
+      <w:r>
+        <w:rPr>
+          <w:rFonts w:ascii="Times New Roman" w:eastAsia="Times New Roman" w:hAnsi="Times New Roman" w:cs="Times New Roman"/>
+          <w:sz w:val="24"/>
+          <w:szCs w:val="24"/>
+          <w:lang w:val="en-US"/>
+        </w:rPr>
+        <w:t xml:space="preserve"> makes sure that there are enough cookies until the last day of the hike. </w:t>
+      </w:r>
+      <w:proofErr w:type="spellStart"/>
+      <w:r>
+        <w:rPr>
+          <w:rFonts w:ascii="Times New Roman" w:eastAsia="Times New Roman" w:hAnsi="Times New Roman" w:cs="Times New Roman"/>
+          <w:sz w:val="24"/>
+          <w:szCs w:val="24"/>
+          <w:lang w:val="en-US"/>
+        </w:rPr>
+        <w:t>Zenyk</w:t>
+      </w:r>
+      <w:proofErr w:type="spellEnd"/>
+      <w:r>
+        <w:rPr>
+          <w:rFonts w:ascii="Times New Roman" w:eastAsia="Times New Roman" w:hAnsi="Times New Roman" w:cs="Times New Roman"/>
+          <w:sz w:val="24"/>
+          <w:szCs w:val="24"/>
+          <w:lang w:val="en-US"/>
+        </w:rPr>
+        <w:t xml:space="preserve"> knows exactly how many packs of cookies should be left each day, and he counts them every evening. If </w:t>
+      </w:r>
+      <w:proofErr w:type="spellStart"/>
+      <w:r>
+        <w:rPr>
+          <w:rFonts w:ascii="Times New Roman" w:eastAsia="Times New Roman" w:hAnsi="Times New Roman" w:cs="Times New Roman"/>
+          <w:sz w:val="24"/>
+          <w:szCs w:val="24"/>
+          <w:lang w:val="en-US"/>
+        </w:rPr>
+        <w:t>Zenyk</w:t>
+      </w:r>
+      <w:proofErr w:type="spellEnd"/>
+      <w:r>
+        <w:rPr>
+          <w:rFonts w:ascii="Times New Roman" w:eastAsia="Times New Roman" w:hAnsi="Times New Roman" w:cs="Times New Roman"/>
+          <w:sz w:val="24"/>
+          <w:szCs w:val="24"/>
+          <w:lang w:val="en-US"/>
+        </w:rPr>
+        <w:t xml:space="preserve"> sees that there are fewer packs left than what should be left according to his calculations, he will definitely find the person who ate too many cookies and punish him.</w:t>
       </w:r>
     </w:p>
     <w:p>
@@ -3138,6 +3414,7 @@
           <w:lang w:val="en-US"/>
         </w:rPr>
       </w:pPr>
+      <w:proofErr w:type="spellStart"/>
       <w:r>
         <w:rPr>
           <w:rFonts w:ascii="Times New Roman" w:eastAsia="Times New Roman" w:hAnsi="Times New Roman" w:cs="Times New Roman"/>
@@ -3146,7 +3423,197 @@
           <w:lang w:val="en-US"/>
         </w:rPr>
         <w:lastRenderedPageBreak/>
-        <w:t>Marichka likes cookies so much. Today, when all the scouts leave their tents and go swim in the river, Marichka plans to quietly eat some cookies. Of course, Marichka does not want to be punished and is very afraid that Zenyk will notice the loss. Marichka looked to see how many packs of cookies are in Zenyk’s backpack. She also knows how many cookies are in each pack. Marichka can’t wait to find out how many cookies she can eat without Zenyk noticing. Zenyk will notice the disappearance of cookies from a certain pack when and only when Marichka completely empties it.</w:t>
+        <w:t>Marichka</w:t>
+      </w:r>
+      <w:proofErr w:type="spellEnd"/>
+      <w:r>
+        <w:rPr>
+          <w:rFonts w:ascii="Times New Roman" w:eastAsia="Times New Roman" w:hAnsi="Times New Roman" w:cs="Times New Roman"/>
+          <w:sz w:val="24"/>
+          <w:szCs w:val="24"/>
+          <w:lang w:val="en-US"/>
+        </w:rPr>
+        <w:t xml:space="preserve"> likes cookies so much. Today, when all the scouts leave their tents and go swim in the river, </w:t>
+      </w:r>
+      <w:proofErr w:type="spellStart"/>
+      <w:r>
+        <w:rPr>
+          <w:rFonts w:ascii="Times New Roman" w:eastAsia="Times New Roman" w:hAnsi="Times New Roman" w:cs="Times New Roman"/>
+          <w:sz w:val="24"/>
+          <w:szCs w:val="24"/>
+          <w:lang w:val="en-US"/>
+        </w:rPr>
+        <w:t>Marichka</w:t>
+      </w:r>
+      <w:proofErr w:type="spellEnd"/>
+      <w:r>
+        <w:rPr>
+          <w:rFonts w:ascii="Times New Roman" w:eastAsia="Times New Roman" w:hAnsi="Times New Roman" w:cs="Times New Roman"/>
+          <w:sz w:val="24"/>
+          <w:szCs w:val="24"/>
+          <w:lang w:val="en-US"/>
+        </w:rPr>
+        <w:t xml:space="preserve"> plans to quietly eat some cookies. Of course, </w:t>
+      </w:r>
+      <w:proofErr w:type="spellStart"/>
+      <w:r>
+        <w:rPr>
+          <w:rFonts w:ascii="Times New Roman" w:eastAsia="Times New Roman" w:hAnsi="Times New Roman" w:cs="Times New Roman"/>
+          <w:sz w:val="24"/>
+          <w:szCs w:val="24"/>
+          <w:lang w:val="en-US"/>
+        </w:rPr>
+        <w:t>Marichka</w:t>
+      </w:r>
+      <w:proofErr w:type="spellEnd"/>
+      <w:r>
+        <w:rPr>
+          <w:rFonts w:ascii="Times New Roman" w:eastAsia="Times New Roman" w:hAnsi="Times New Roman" w:cs="Times New Roman"/>
+          <w:sz w:val="24"/>
+          <w:szCs w:val="24"/>
+          <w:lang w:val="en-US"/>
+        </w:rPr>
+        <w:t xml:space="preserve"> does not want to be punished and is very afraid that </w:t>
+      </w:r>
+      <w:proofErr w:type="spellStart"/>
+      <w:r>
+        <w:rPr>
+          <w:rFonts w:ascii="Times New Roman" w:eastAsia="Times New Roman" w:hAnsi="Times New Roman" w:cs="Times New Roman"/>
+          <w:sz w:val="24"/>
+          <w:szCs w:val="24"/>
+          <w:lang w:val="en-US"/>
+        </w:rPr>
+        <w:t>Zenyk</w:t>
+      </w:r>
+      <w:proofErr w:type="spellEnd"/>
+      <w:r>
+        <w:rPr>
+          <w:rFonts w:ascii="Times New Roman" w:eastAsia="Times New Roman" w:hAnsi="Times New Roman" w:cs="Times New Roman"/>
+          <w:sz w:val="24"/>
+          <w:szCs w:val="24"/>
+          <w:lang w:val="en-US"/>
+        </w:rPr>
+        <w:t xml:space="preserve"> will notice the loss. </w:t>
+      </w:r>
+      <w:proofErr w:type="spellStart"/>
+      <w:r>
+        <w:rPr>
+          <w:rFonts w:ascii="Times New Roman" w:eastAsia="Times New Roman" w:hAnsi="Times New Roman" w:cs="Times New Roman"/>
+          <w:sz w:val="24"/>
+          <w:szCs w:val="24"/>
+          <w:lang w:val="en-US"/>
+        </w:rPr>
+        <w:t>Marichka</w:t>
+      </w:r>
+      <w:proofErr w:type="spellEnd"/>
+      <w:r>
+        <w:rPr>
+          <w:rFonts w:ascii="Times New Roman" w:eastAsia="Times New Roman" w:hAnsi="Times New Roman" w:cs="Times New Roman"/>
+          <w:sz w:val="24"/>
+          <w:szCs w:val="24"/>
+          <w:lang w:val="en-US"/>
+        </w:rPr>
+        <w:t xml:space="preserve"> looked to see how many packs of cookies are in </w:t>
+      </w:r>
+      <w:proofErr w:type="spellStart"/>
+      <w:r>
+        <w:rPr>
+          <w:rFonts w:ascii="Times New Roman" w:eastAsia="Times New Roman" w:hAnsi="Times New Roman" w:cs="Times New Roman"/>
+          <w:sz w:val="24"/>
+          <w:szCs w:val="24"/>
+          <w:lang w:val="en-US"/>
+        </w:rPr>
+        <w:t>Zenyk’s</w:t>
+      </w:r>
+      <w:proofErr w:type="spellEnd"/>
+      <w:r>
+        <w:rPr>
+          <w:rFonts w:ascii="Times New Roman" w:eastAsia="Times New Roman" w:hAnsi="Times New Roman" w:cs="Times New Roman"/>
+          <w:sz w:val="24"/>
+          <w:szCs w:val="24"/>
+          <w:lang w:val="en-US"/>
+        </w:rPr>
+        <w:t xml:space="preserve"> backpack. She also knows how many cookies are in each pack. </w:t>
+      </w:r>
+      <w:proofErr w:type="spellStart"/>
+      <w:r>
+        <w:rPr>
+          <w:rFonts w:ascii="Times New Roman" w:eastAsia="Times New Roman" w:hAnsi="Times New Roman" w:cs="Times New Roman"/>
+          <w:sz w:val="24"/>
+          <w:szCs w:val="24"/>
+          <w:lang w:val="en-US"/>
+        </w:rPr>
+        <w:t>Marichka</w:t>
+      </w:r>
+      <w:proofErr w:type="spellEnd"/>
+      <w:r>
+        <w:rPr>
+          <w:rFonts w:ascii="Times New Roman" w:eastAsia="Times New Roman" w:hAnsi="Times New Roman" w:cs="Times New Roman"/>
+          <w:sz w:val="24"/>
+          <w:szCs w:val="24"/>
+          <w:lang w:val="en-US"/>
+        </w:rPr>
+        <w:t xml:space="preserve"> can’t wait to find out how many cookies she can eat without </w:t>
+      </w:r>
+      <w:proofErr w:type="spellStart"/>
+      <w:r>
+        <w:rPr>
+          <w:rFonts w:ascii="Times New Roman" w:eastAsia="Times New Roman" w:hAnsi="Times New Roman" w:cs="Times New Roman"/>
+          <w:sz w:val="24"/>
+          <w:szCs w:val="24"/>
+          <w:lang w:val="en-US"/>
+        </w:rPr>
+        <w:t>Zenyk</w:t>
+      </w:r>
+      <w:proofErr w:type="spellEnd"/>
+      <w:r>
+        <w:rPr>
+          <w:rFonts w:ascii="Times New Roman" w:eastAsia="Times New Roman" w:hAnsi="Times New Roman" w:cs="Times New Roman"/>
+          <w:sz w:val="24"/>
+          <w:szCs w:val="24"/>
+          <w:lang w:val="en-US"/>
+        </w:rPr>
+        <w:t xml:space="preserve"> noticing. </w:t>
+      </w:r>
+      <w:proofErr w:type="spellStart"/>
+      <w:r>
+        <w:rPr>
+          <w:rFonts w:ascii="Times New Roman" w:eastAsia="Times New Roman" w:hAnsi="Times New Roman" w:cs="Times New Roman"/>
+          <w:sz w:val="24"/>
+          <w:szCs w:val="24"/>
+          <w:lang w:val="en-US"/>
+        </w:rPr>
+        <w:t>Zenyk</w:t>
+      </w:r>
+      <w:proofErr w:type="spellEnd"/>
+      <w:r>
+        <w:rPr>
+          <w:rFonts w:ascii="Times New Roman" w:eastAsia="Times New Roman" w:hAnsi="Times New Roman" w:cs="Times New Roman"/>
+          <w:sz w:val="24"/>
+          <w:szCs w:val="24"/>
+          <w:lang w:val="en-US"/>
+        </w:rPr>
+        <w:t xml:space="preserve"> will notice the disappearance of cookies from a certain pack when and only when </w:t>
+      </w:r>
+      <w:proofErr w:type="spellStart"/>
+      <w:r>
+        <w:rPr>
+          <w:rFonts w:ascii="Times New Roman" w:eastAsia="Times New Roman" w:hAnsi="Times New Roman" w:cs="Times New Roman"/>
+          <w:sz w:val="24"/>
+          <w:szCs w:val="24"/>
+          <w:lang w:val="en-US"/>
+        </w:rPr>
+        <w:t>Marichka</w:t>
+      </w:r>
+      <w:proofErr w:type="spellEnd"/>
+      <w:r>
+        <w:rPr>
+          <w:rFonts w:ascii="Times New Roman" w:eastAsia="Times New Roman" w:hAnsi="Times New Roman" w:cs="Times New Roman"/>
+          <w:sz w:val="24"/>
+          <w:szCs w:val="24"/>
+          <w:lang w:val="en-US"/>
+        </w:rPr>
+        <w:t xml:space="preserve"> completely empties it.</w:t>
       </w:r>
     </w:p>
     <w:p>
@@ -3401,6 +3868,7 @@
         </w:rPr>
         <w:t xml:space="preserve"> </w:t>
       </w:r>
+      <w:proofErr w:type="spellStart"/>
       <w:r>
         <w:rPr>
           <w:rFonts w:ascii="Times New Roman" w:eastAsia="Times New Roman" w:hAnsi="Times New Roman" w:cs="Times New Roman"/>
@@ -3421,7 +3889,18 @@
           <w:szCs w:val="24"/>
           <w:lang w:val="en-US"/>
         </w:rPr>
-        <w:t>-th pack.</w:t>
+        <w:t>-th</w:t>
+      </w:r>
+      <w:proofErr w:type="spellEnd"/>
+      <w:r>
+        <w:rPr>
+          <w:rFonts w:ascii="Times New Roman" w:eastAsia="Times New Roman" w:hAnsi="Times New Roman" w:cs="Times New Roman"/>
+          <w:color w:val="000000"/>
+          <w:sz w:val="24"/>
+          <w:szCs w:val="24"/>
+          <w:lang w:val="en-US"/>
+        </w:rPr>
+        <w:t xml:space="preserve"> pack.</w:t>
       </w:r>
     </w:p>
     <w:p>
@@ -3465,7 +3944,47 @@
           <w:szCs w:val="24"/>
           <w:lang w:val="en-US"/>
         </w:rPr>
-        <w:t>In a single line, print one integer – the maximum number of cookies that Marichka can eat without Zenyk noticing it.</w:t>
+        <w:t xml:space="preserve">In a single line, print one integer – the maximum number of cookies that </w:t>
+      </w:r>
+      <w:proofErr w:type="spellStart"/>
+      <w:r>
+        <w:rPr>
+          <w:rFonts w:ascii="Times New Roman" w:eastAsia="Times New Roman" w:hAnsi="Times New Roman" w:cs="Times New Roman"/>
+          <w:sz w:val="24"/>
+          <w:szCs w:val="24"/>
+          <w:lang w:val="en-US"/>
+        </w:rPr>
+        <w:t>Marichka</w:t>
+      </w:r>
+      <w:proofErr w:type="spellEnd"/>
+      <w:r>
+        <w:rPr>
+          <w:rFonts w:ascii="Times New Roman" w:eastAsia="Times New Roman" w:hAnsi="Times New Roman" w:cs="Times New Roman"/>
+          <w:sz w:val="24"/>
+          <w:szCs w:val="24"/>
+          <w:lang w:val="en-US"/>
+        </w:rPr>
+        <w:t xml:space="preserve"> can eat without </w:t>
+      </w:r>
+      <w:proofErr w:type="spellStart"/>
+      <w:r>
+        <w:rPr>
+          <w:rFonts w:ascii="Times New Roman" w:eastAsia="Times New Roman" w:hAnsi="Times New Roman" w:cs="Times New Roman"/>
+          <w:sz w:val="24"/>
+          <w:szCs w:val="24"/>
+          <w:lang w:val="en-US"/>
+        </w:rPr>
+        <w:t>Zenyk</w:t>
+      </w:r>
+      <w:proofErr w:type="spellEnd"/>
+      <w:r>
+        <w:rPr>
+          <w:rFonts w:ascii="Times New Roman" w:eastAsia="Times New Roman" w:hAnsi="Times New Roman" w:cs="Times New Roman"/>
+          <w:sz w:val="24"/>
+          <w:szCs w:val="24"/>
+          <w:lang w:val="en-US"/>
+        </w:rPr>
+        <w:t xml:space="preserve"> noticing it.</w:t>
       </w:r>
     </w:p>
     <w:p>
@@ -4445,7 +4964,27 @@
           <w:szCs w:val="24"/>
           <w:lang w:val="en-US"/>
         </w:rPr>
-        <w:t xml:space="preserve"> 3. Algotester Lab 1</w:t>
+        <w:t xml:space="preserve"> 3. </w:t>
+      </w:r>
+      <w:proofErr w:type="spellStart"/>
+      <w:r>
+        <w:rPr>
+          <w:rFonts w:ascii="Times New Roman" w:eastAsia="Times New Roman" w:hAnsi="Times New Roman" w:cs="Times New Roman"/>
+          <w:sz w:val="24"/>
+          <w:szCs w:val="24"/>
+          <w:lang w:val="en-US"/>
+        </w:rPr>
+        <w:t>Algotester</w:t>
+      </w:r>
+      <w:proofErr w:type="spellEnd"/>
+      <w:r>
+        <w:rPr>
+          <w:rFonts w:ascii="Times New Roman" w:eastAsia="Times New Roman" w:hAnsi="Times New Roman" w:cs="Times New Roman"/>
+          <w:sz w:val="24"/>
+          <w:szCs w:val="24"/>
+          <w:lang w:val="en-US"/>
+        </w:rPr>
+        <w:t xml:space="preserve"> Lab 1</w:t>
       </w:r>
     </w:p>
     <w:p>
@@ -5020,7 +5559,27 @@
           <w:szCs w:val="24"/>
           <w:lang w:val="en-US"/>
         </w:rPr>
-        <w:t xml:space="preserve"> 5. Self Practice Work. Marichka and cookies</w:t>
+        <w:t xml:space="preserve"> 5. Self Practice Work. </w:t>
+      </w:r>
+      <w:proofErr w:type="spellStart"/>
+      <w:r>
+        <w:rPr>
+          <w:rFonts w:ascii="Times New Roman" w:eastAsia="Times New Roman" w:hAnsi="Times New Roman" w:cs="Times New Roman"/>
+          <w:sz w:val="24"/>
+          <w:szCs w:val="24"/>
+          <w:lang w:val="en-US"/>
+        </w:rPr>
+        <w:t>Marichka</w:t>
+      </w:r>
+      <w:proofErr w:type="spellEnd"/>
+      <w:r>
+        <w:rPr>
+          <w:rFonts w:ascii="Times New Roman" w:eastAsia="Times New Roman" w:hAnsi="Times New Roman" w:cs="Times New Roman"/>
+          <w:sz w:val="24"/>
+          <w:szCs w:val="24"/>
+          <w:lang w:val="en-US"/>
+        </w:rPr>
+        <w:t xml:space="preserve"> and cookies</w:t>
       </w:r>
     </w:p>
     <w:p>
@@ -5142,27 +5701,14 @@
       <w:r>
         <w:t xml:space="preserve">Рисунок </w:t>
       </w:r>
-      <w:r>
-        <w:fldChar w:fldCharType="begin"/>
-      </w:r>
-      <w:r>
-        <w:instrText xml:space="preserve"> SEQ Рисунок \* ARABIC </w:instrText>
-      </w:r>
-      <w:r>
-        <w:fldChar w:fldCharType="separate"/>
-      </w:r>
-      <w:r>
-        <w:rPr>
-          <w:noProof/>
-        </w:rPr>
-        <w:t>5</w:t>
-      </w:r>
-      <w:r>
-        <w:rPr>
-          <w:noProof/>
-        </w:rPr>
-        <w:fldChar w:fldCharType="end"/>
-      </w:r>
+      <w:fldSimple w:instr=" SEQ Рисунок \* ARABIC ">
+        <w:r>
+          <w:rPr>
+            <w:noProof/>
+          </w:rPr>
+          <w:t>5</w:t>
+        </w:r>
+      </w:fldSimple>
       <w:r>
         <w:t xml:space="preserve">. </w:t>
       </w:r>
@@ -5909,6 +6455,7 @@
           </w:rPr>
           <w:t>://</w:t>
         </w:r>
+        <w:proofErr w:type="spellStart"/>
         <w:r>
           <w:rPr>
             <w:rStyle w:val="Hyperlink"/>
@@ -5917,6 +6464,7 @@
           </w:rPr>
           <w:t>github</w:t>
         </w:r>
+        <w:proofErr w:type="spellEnd"/>
         <w:r>
           <w:rPr>
             <w:rStyle w:val="Hyperlink"/>
@@ -6200,7 +6748,21 @@
         <w:rPr>
           <w:rFonts w:ascii="Times New Roman" w:eastAsia="Times New Roman" w:hAnsi="Times New Roman" w:cs="Times New Roman"/>
         </w:rPr>
-        <w:t>Програма отримує інпут з терміналу та видає результати трьох послідовних порівнянь</w:t>
+        <w:t xml:space="preserve">Програма отримує </w:t>
+      </w:r>
+      <w:proofErr w:type="spellStart"/>
+      <w:r>
+        <w:rPr>
+          <w:rFonts w:ascii="Times New Roman" w:eastAsia="Times New Roman" w:hAnsi="Times New Roman" w:cs="Times New Roman"/>
+        </w:rPr>
+        <w:t>інпут</w:t>
+      </w:r>
+      <w:proofErr w:type="spellEnd"/>
+      <w:r>
+        <w:rPr>
+          <w:rFonts w:ascii="Times New Roman" w:eastAsia="Times New Roman" w:hAnsi="Times New Roman" w:cs="Times New Roman"/>
+        </w:rPr>
+        <w:t xml:space="preserve"> з терміналу та видає результати трьох послідовних порівнянь</w:t>
       </w:r>
     </w:p>
     <w:p>
@@ -6225,6 +6787,7 @@
           </w:rPr>
           <w:t>://</w:t>
         </w:r>
+        <w:proofErr w:type="spellStart"/>
         <w:r>
           <w:rPr>
             <w:rStyle w:val="Hyperlink"/>
@@ -6233,6 +6796,7 @@
           </w:rPr>
           <w:t>github</w:t>
         </w:r>
+        <w:proofErr w:type="spellEnd"/>
         <w:r>
           <w:rPr>
             <w:rStyle w:val="Hyperlink"/>
@@ -6387,7 +6951,23 @@
           <w:rFonts w:ascii="Times New Roman" w:eastAsia="Times New Roman" w:hAnsi="Times New Roman" w:cs="Times New Roman"/>
           <w:lang w:val="en-US"/>
         </w:rPr>
-        <w:t>3. Algotester Lab 1</w:t>
+        <w:t xml:space="preserve">3. </w:t>
+      </w:r>
+      <w:proofErr w:type="spellStart"/>
+      <w:r>
+        <w:rPr>
+          <w:rFonts w:ascii="Times New Roman" w:eastAsia="Times New Roman" w:hAnsi="Times New Roman" w:cs="Times New Roman"/>
+          <w:lang w:val="en-US"/>
+        </w:rPr>
+        <w:t>Algotester</w:t>
+      </w:r>
+      <w:proofErr w:type="spellEnd"/>
+      <w:r>
+        <w:rPr>
+          <w:rFonts w:ascii="Times New Roman" w:eastAsia="Times New Roman" w:hAnsi="Times New Roman" w:cs="Times New Roman"/>
+          <w:lang w:val="en-US"/>
+        </w:rPr>
+        <w:t xml:space="preserve"> Lab 1</w:t>
       </w:r>
     </w:p>
     <w:p>
@@ -6517,7 +7097,21 @@
         <w:rPr>
           <w:rFonts w:ascii="Times New Roman" w:eastAsia="Times New Roman" w:hAnsi="Times New Roman" w:cs="Times New Roman"/>
         </w:rPr>
-        <w:t xml:space="preserve">Програма отримує інпут з терміналу, проводить операції та завдяки </w:t>
+        <w:t xml:space="preserve">Програма отримує </w:t>
+      </w:r>
+      <w:proofErr w:type="spellStart"/>
+      <w:r>
+        <w:rPr>
+          <w:rFonts w:ascii="Times New Roman" w:eastAsia="Times New Roman" w:hAnsi="Times New Roman" w:cs="Times New Roman"/>
+        </w:rPr>
+        <w:t>інпут</w:t>
+      </w:r>
+      <w:proofErr w:type="spellEnd"/>
+      <w:r>
+        <w:rPr>
+          <w:rFonts w:ascii="Times New Roman" w:eastAsia="Times New Roman" w:hAnsi="Times New Roman" w:cs="Times New Roman"/>
+        </w:rPr>
+        <w:t xml:space="preserve"> з терміналу, проводить операції та завдяки </w:t>
       </w:r>
       <w:r>
         <w:rPr>
@@ -6590,6 +7184,7 @@
           </w:rPr>
           <w:t>://</w:t>
         </w:r>
+        <w:proofErr w:type="spellStart"/>
         <w:r>
           <w:rPr>
             <w:rStyle w:val="Hyperlink"/>
@@ -6598,6 +7193,7 @@
           </w:rPr>
           <w:t>github</w:t>
         </w:r>
+        <w:proofErr w:type="spellEnd"/>
         <w:r>
           <w:rPr>
             <w:rStyle w:val="Hyperlink"/>
@@ -6895,7 +7491,21 @@
         <w:rPr>
           <w:rFonts w:ascii="Times New Roman" w:eastAsia="Times New Roman" w:hAnsi="Times New Roman" w:cs="Times New Roman"/>
         </w:rPr>
-        <w:t>Програма приймає інпут від користувача, коректність якого забезпечує використання нескінченного циклу. Залежно від введеної погоди програма рекомендує активність, тип взуття та потребу в куртці.</w:t>
+        <w:t xml:space="preserve">Програма приймає </w:t>
+      </w:r>
+      <w:proofErr w:type="spellStart"/>
+      <w:r>
+        <w:rPr>
+          <w:rFonts w:ascii="Times New Roman" w:eastAsia="Times New Roman" w:hAnsi="Times New Roman" w:cs="Times New Roman"/>
+        </w:rPr>
+        <w:t>інпут</w:t>
+      </w:r>
+      <w:proofErr w:type="spellEnd"/>
+      <w:r>
+        <w:rPr>
+          <w:rFonts w:ascii="Times New Roman" w:eastAsia="Times New Roman" w:hAnsi="Times New Roman" w:cs="Times New Roman"/>
+        </w:rPr>
+        <w:t xml:space="preserve"> від користувача, коректність якого забезпечує використання нескінченного циклу. Залежно від введеної погоди програма рекомендує активність, тип взуття та потребу в куртці.</w:t>
       </w:r>
     </w:p>
     <w:p>
@@ -6920,6 +7530,7 @@
           </w:rPr>
           <w:t>://</w:t>
         </w:r>
+        <w:proofErr w:type="spellStart"/>
         <w:r>
           <w:rPr>
             <w:rStyle w:val="Hyperlink"/>
@@ -6928,6 +7539,7 @@
           </w:rPr>
           <w:t>github</w:t>
         </w:r>
+        <w:proofErr w:type="spellEnd"/>
         <w:r>
           <w:rPr>
             <w:rStyle w:val="Hyperlink"/>
@@ -7082,7 +7694,23 @@
           <w:rFonts w:ascii="Times New Roman" w:eastAsia="Times New Roman" w:hAnsi="Times New Roman" w:cs="Times New Roman"/>
           <w:lang w:val="en-US"/>
         </w:rPr>
-        <w:t>5. Self Practice Work. Marichka and cookies</w:t>
+        <w:t xml:space="preserve">5. Self Practice Work. </w:t>
+      </w:r>
+      <w:proofErr w:type="spellStart"/>
+      <w:r>
+        <w:rPr>
+          <w:rFonts w:ascii="Times New Roman" w:eastAsia="Times New Roman" w:hAnsi="Times New Roman" w:cs="Times New Roman"/>
+          <w:lang w:val="en-US"/>
+        </w:rPr>
+        <w:t>Marichka</w:t>
+      </w:r>
+      <w:proofErr w:type="spellEnd"/>
+      <w:r>
+        <w:rPr>
+          <w:rFonts w:ascii="Times New Roman" w:eastAsia="Times New Roman" w:hAnsi="Times New Roman" w:cs="Times New Roman"/>
+          <w:lang w:val="en-US"/>
+        </w:rPr>
+        <w:t xml:space="preserve"> and cookies</w:t>
       </w:r>
     </w:p>
     <w:p>
@@ -7211,7 +7839,21 @@
         <w:rPr>
           <w:rFonts w:ascii="Times New Roman" w:eastAsia="Times New Roman" w:hAnsi="Times New Roman" w:cs="Times New Roman"/>
         </w:rPr>
-        <w:t>Програма отримує інпут у вигляді числа пачок печива і кількості печива в кожній окремій пачці. Сумуючи усю кількість печива та віднімаючи від неї кількість пачок, програма виводить бажаний результат.</w:t>
+        <w:t xml:space="preserve">Програма отримує </w:t>
+      </w:r>
+      <w:proofErr w:type="spellStart"/>
+      <w:r>
+        <w:rPr>
+          <w:rFonts w:ascii="Times New Roman" w:eastAsia="Times New Roman" w:hAnsi="Times New Roman" w:cs="Times New Roman"/>
+        </w:rPr>
+        <w:t>інпут</w:t>
+      </w:r>
+      <w:proofErr w:type="spellEnd"/>
+      <w:r>
+        <w:rPr>
+          <w:rFonts w:ascii="Times New Roman" w:eastAsia="Times New Roman" w:hAnsi="Times New Roman" w:cs="Times New Roman"/>
+        </w:rPr>
+        <w:t xml:space="preserve"> у вигляді числа пачок печива і кількості печива в кожній окремій пачці. Сумуючи усю кількість печива та віднімаючи від неї кількість пачок, програма виводить бажаний результат.</w:t>
       </w:r>
     </w:p>
     <w:p>
@@ -7252,6 +7894,7 @@
           </w:rPr>
           <w:t>://</w:t>
         </w:r>
+        <w:proofErr w:type="spellStart"/>
         <w:r>
           <w:rPr>
             <w:rStyle w:val="Hyperlink"/>
@@ -7260,6 +7903,7 @@
           </w:rPr>
           <w:t>github</w:t>
         </w:r>
+        <w:proofErr w:type="spellEnd"/>
         <w:r>
           <w:rPr>
             <w:rStyle w:val="Hyperlink"/>
@@ -7837,27 +8481,14 @@
       <w:r>
         <w:t xml:space="preserve">Рисунок </w:t>
       </w:r>
-      <w:r>
-        <w:fldChar w:fldCharType="begin"/>
-      </w:r>
-      <w:r>
-        <w:instrText xml:space="preserve"> SEQ Рисунок \* ARABIC </w:instrText>
-      </w:r>
-      <w:r>
-        <w:fldChar w:fldCharType="separate"/>
-      </w:r>
-      <w:r>
-        <w:rPr>
-          <w:noProof/>
-        </w:rPr>
-        <w:t>15</w:t>
-      </w:r>
-      <w:r>
-        <w:rPr>
-          <w:noProof/>
-        </w:rPr>
-        <w:fldChar w:fldCharType="end"/>
-      </w:r>
+      <w:fldSimple w:instr=" SEQ Рисунок \* ARABIC ">
+        <w:r>
+          <w:rPr>
+            <w:noProof/>
+          </w:rPr>
+          <w:t>15</w:t>
+        </w:r>
+      </w:fldSimple>
       <w:r>
         <w:t>. Приклад виконання програми № 1 (</w:t>
       </w:r>
@@ -8191,6 +8822,7 @@
         </w:rPr>
         <w:t xml:space="preserve">3. </w:t>
       </w:r>
+      <w:proofErr w:type="spellStart"/>
       <w:r>
         <w:rPr>
           <w:rFonts w:ascii="Times New Roman" w:eastAsia="Times New Roman" w:hAnsi="Times New Roman" w:cs="Times New Roman"/>
@@ -8200,6 +8832,7 @@
         </w:rPr>
         <w:t>Algotester</w:t>
       </w:r>
+      <w:proofErr w:type="spellEnd"/>
       <w:r>
         <w:rPr>
           <w:rFonts w:ascii="Times New Roman" w:eastAsia="Times New Roman" w:hAnsi="Times New Roman" w:cs="Times New Roman"/>
@@ -8461,6 +9094,7 @@
         </w:rPr>
         <w:t xml:space="preserve">. Завдання № 3 на платформі </w:t>
       </w:r>
+      <w:proofErr w:type="spellStart"/>
       <w:r>
         <w:rPr>
           <w:sz w:val="22"/>
@@ -8469,6 +9103,7 @@
         </w:rPr>
         <w:t>Algotester</w:t>
       </w:r>
+      <w:proofErr w:type="spellEnd"/>
     </w:p>
     <w:p/>
     <w:p>
@@ -8733,7 +9368,27 @@
           <w:szCs w:val="24"/>
           <w:lang w:val="en-US"/>
         </w:rPr>
-        <w:t>Self Practice Work. Marichka and cookies</w:t>
+        <w:t xml:space="preserve">Self Practice Work. </w:t>
+      </w:r>
+      <w:proofErr w:type="spellStart"/>
+      <w:r>
+        <w:rPr>
+          <w:rFonts w:ascii="Times New Roman" w:eastAsia="Times New Roman" w:hAnsi="Times New Roman" w:cs="Times New Roman"/>
+          <w:sz w:val="24"/>
+          <w:szCs w:val="24"/>
+          <w:lang w:val="en-US"/>
+        </w:rPr>
+        <w:t>Marichka</w:t>
+      </w:r>
+      <w:proofErr w:type="spellEnd"/>
+      <w:r>
+        <w:rPr>
+          <w:rFonts w:ascii="Times New Roman" w:eastAsia="Times New Roman" w:hAnsi="Times New Roman" w:cs="Times New Roman"/>
+          <w:sz w:val="24"/>
+          <w:szCs w:val="24"/>
+          <w:lang w:val="en-US"/>
+        </w:rPr>
+        <w:t xml:space="preserve"> and cookies</w:t>
       </w:r>
     </w:p>
     <w:p>
@@ -8998,8 +9653,17 @@
           <w:sz w:val="22"/>
           <w:szCs w:val="22"/>
         </w:rPr>
-        <w:t xml:space="preserve"> на платформі Algotester</w:t>
-      </w:r>
+        <w:t xml:space="preserve"> на платформі </w:t>
+      </w:r>
+      <w:proofErr w:type="spellStart"/>
+      <w:r>
+        <w:rPr>
+          <w:sz w:val="22"/>
+          <w:szCs w:val="22"/>
+        </w:rPr>
+        <w:t>Algotester</w:t>
+      </w:r>
+      <w:proofErr w:type="spellEnd"/>
     </w:p>
     <w:p/>
     <w:p>

</xml_diff>